<commit_message>
More notes on report.
More points for report.
</commit_message>
<xml_diff>
--- a/Algorithm and Data structures coursework.docx
+++ b/Algorithm and Data structures coursework.docx
@@ -1,6 +1,6 @@
 
 <file path=word/document.xml><?xml version="1.0" encoding="utf-8"?>
-<w:document xmlns:wpc="http://schemas.microsoft.com/office/word/2010/wordprocessingCanvas" xmlns:mc="http://schemas.openxmlformats.org/markup-compatibility/2006" xmlns:o="urn:schemas-microsoft-com:office:office" xmlns:r="http://schemas.openxmlformats.org/officeDocument/2006/relationships" xmlns:m="http://schemas.openxmlformats.org/officeDocument/2006/math" xmlns:v="urn:schemas-microsoft-com:vml" xmlns:wp14="http://schemas.microsoft.com/office/word/2010/wordprocessingDrawing" xmlns:wp="http://schemas.openxmlformats.org/drawingml/2006/wordprocessingDrawing" xmlns:w10="urn:schemas-microsoft-com:office:word" xmlns:w="http://schemas.openxmlformats.org/wordprocessingml/2006/main" xmlns:w14="http://schemas.microsoft.com/office/word/2010/wordml" xmlns:w15="http://schemas.microsoft.com/office/word/2012/wordml" xmlns:wpg="http://schemas.microsoft.com/office/word/2010/wordprocessingGroup" xmlns:wpi="http://schemas.microsoft.com/office/word/2010/wordprocessingInk" xmlns:wne="http://schemas.microsoft.com/office/word/2006/wordml" xmlns:wps="http://schemas.microsoft.com/office/word/2010/wordprocessingShape" mc:Ignorable="w14 w15 wp14">
+<w:document xmlns:wpc="http://schemas.microsoft.com/office/word/2010/wordprocessingCanvas" xmlns:cx="http://schemas.microsoft.com/office/drawing/2014/chartex" xmlns:mc="http://schemas.openxmlformats.org/markup-compatibility/2006" xmlns:o="urn:schemas-microsoft-com:office:office" xmlns:r="http://schemas.openxmlformats.org/officeDocument/2006/relationships" xmlns:m="http://schemas.openxmlformats.org/officeDocument/2006/math" xmlns:v="urn:schemas-microsoft-com:vml" xmlns:wp14="http://schemas.microsoft.com/office/word/2010/wordprocessingDrawing" xmlns:wp="http://schemas.openxmlformats.org/drawingml/2006/wordprocessingDrawing" xmlns:w10="urn:schemas-microsoft-com:office:word" xmlns:w="http://schemas.openxmlformats.org/wordprocessingml/2006/main" xmlns:w14="http://schemas.microsoft.com/office/word/2010/wordml" xmlns:w15="http://schemas.microsoft.com/office/word/2012/wordml" xmlns:w16se="http://schemas.microsoft.com/office/word/2015/wordml/symex" xmlns:wpg="http://schemas.microsoft.com/office/word/2010/wordprocessingGroup" xmlns:wpi="http://schemas.microsoft.com/office/word/2010/wordprocessingInk" xmlns:wne="http://schemas.microsoft.com/office/word/2006/wordml" xmlns:wps="http://schemas.microsoft.com/office/word/2010/wordprocessingShape" mc:Ignorable="w14 w15 w16se wp14">
   <w:body>
     <w:p>
       <w:r>
@@ -185,8 +185,6 @@
       <w:r>
         <w:t>Next element will be there. (when looking through all elements).</w:t>
       </w:r>
-      <w:bookmarkStart w:id="0" w:name="_GoBack"/>
-      <w:bookmarkEnd w:id="0"/>
     </w:p>
     <w:p>
       <w:pPr>
@@ -263,6 +261,9 @@
           <w:u w:val="single"/>
         </w:rPr>
       </w:pPr>
+      <w:r>
+        <w:t>Brute force.</w:t>
+      </w:r>
     </w:p>
     <w:p>
       <w:pPr>
@@ -307,6 +308,250 @@
           <w:ilvl w:val="0"/>
           <w:numId w:val="4"/>
         </w:numPr>
+        <w:jc w:val="both"/>
+      </w:pPr>
+      <w:r>
+        <w:t>Swap order in couples of two’s? does this provide a better result?</w:t>
+      </w:r>
+    </w:p>
+    <w:p>
+      <w:pPr>
+        <w:jc w:val="both"/>
+      </w:pPr>
+    </w:p>
+    <w:p>
+      <w:pPr>
+        <w:jc w:val="both"/>
+      </w:pPr>
+    </w:p>
+    <w:p>
+      <w:pPr>
+        <w:jc w:val="both"/>
+        <w:rPr>
+          <w:u w:val="single"/>
+        </w:rPr>
+      </w:pPr>
+      <w:r>
+        <w:rPr>
+          <w:u w:val="single"/>
+        </w:rPr>
+        <w:t xml:space="preserve">Intro </w:t>
+      </w:r>
+    </w:p>
+    <w:p>
+      <w:pPr>
+        <w:jc w:val="both"/>
+      </w:pPr>
+      <w:r>
+        <w:t xml:space="preserve">The travelling salesman problem (known as tsp) is a question which asks “In a set of cities, what is the shortest distance possible that visits each city only once and also returns to the origin?”. The main issue of this question is the that the number of cities is subject to how many you want to travel between. </w:t>
+      </w:r>
+    </w:p>
+    <w:p>
+      <w:pPr>
+        <w:jc w:val="both"/>
+      </w:pPr>
+    </w:p>
+    <w:p>
+      <w:pPr>
+        <w:jc w:val="both"/>
+        <w:rPr>
+          <w:u w:val="single"/>
+        </w:rPr>
+      </w:pPr>
+    </w:p>
+    <w:p>
+      <w:pPr>
+        <w:jc w:val="both"/>
+        <w:rPr>
+          <w:u w:val="single"/>
+        </w:rPr>
+      </w:pPr>
+      <w:r>
+        <w:rPr>
+          <w:u w:val="single"/>
+        </w:rPr>
+        <w:lastRenderedPageBreak/>
+        <w:t>Initial attempt</w:t>
+      </w:r>
+    </w:p>
+    <w:p>
+      <w:pPr>
+        <w:pStyle w:val="ListParagraph"/>
+        <w:numPr>
+          <w:ilvl w:val="0"/>
+          <w:numId w:val="5"/>
+        </w:numPr>
+        <w:jc w:val="both"/>
+      </w:pPr>
+      <w:r>
+        <w:t>Nearest Neighbour algorithm.</w:t>
+      </w:r>
+    </w:p>
+    <w:p>
+      <w:pPr>
+        <w:pStyle w:val="ListParagraph"/>
+        <w:numPr>
+          <w:ilvl w:val="0"/>
+          <w:numId w:val="5"/>
+        </w:numPr>
+        <w:jc w:val="both"/>
+      </w:pPr>
+      <w:r>
+        <w:t>Mention stuff above.</w:t>
+      </w:r>
+    </w:p>
+    <w:p>
+      <w:pPr>
+        <w:pStyle w:val="ListParagraph"/>
+        <w:jc w:val="both"/>
+      </w:pPr>
+    </w:p>
+    <w:p>
+      <w:pPr>
+        <w:ind w:left="360"/>
+        <w:jc w:val="both"/>
+        <w:rPr>
+          <w:u w:val="single"/>
+        </w:rPr>
+      </w:pPr>
+      <w:r>
+        <w:rPr>
+          <w:u w:val="single"/>
+        </w:rPr>
+        <w:t>Improvements</w:t>
+      </w:r>
+    </w:p>
+    <w:p>
+      <w:pPr>
+        <w:ind w:left="360"/>
+        <w:jc w:val="both"/>
+        <w:rPr>
+          <w:u w:val="single"/>
+        </w:rPr>
+      </w:pPr>
+    </w:p>
+    <w:p>
+      <w:pPr>
+        <w:ind w:left="360"/>
+        <w:jc w:val="both"/>
+        <w:rPr>
+          <w:u w:val="single"/>
+        </w:rPr>
+      </w:pPr>
+    </w:p>
+    <w:p>
+      <w:pPr>
+        <w:ind w:left="360"/>
+        <w:jc w:val="both"/>
+        <w:rPr>
+          <w:u w:val="single"/>
+        </w:rPr>
+      </w:pPr>
+    </w:p>
+    <w:p>
+      <w:pPr>
+        <w:ind w:left="360"/>
+        <w:jc w:val="both"/>
+        <w:rPr>
+          <w:u w:val="single"/>
+        </w:rPr>
+      </w:pPr>
+      <w:r>
+        <w:rPr>
+          <w:u w:val="single"/>
+        </w:rPr>
+        <w:t>Results</w:t>
+      </w:r>
+    </w:p>
+    <w:p>
+      <w:pPr>
+        <w:ind w:left="360"/>
+        <w:jc w:val="both"/>
+      </w:pPr>
+      <w:r>
+        <w:t>NN not good. – display average time and polygon that mapped route.</w:t>
+      </w:r>
+    </w:p>
+    <w:p>
+      <w:pPr>
+        <w:ind w:left="360"/>
+        <w:jc w:val="both"/>
+      </w:pPr>
+      <w:r>
+        <w:t>NN v1 ??. – display average time and polygon that mapped route (should be the same ^^).</w:t>
+      </w:r>
+    </w:p>
+    <w:p>
+      <w:pPr>
+        <w:ind w:left="360"/>
+        <w:jc w:val="both"/>
+      </w:pPr>
+      <w:r>
+        <w:t xml:space="preserve">NN v2 ??. -  </w:t>
+      </w:r>
+      <w:r>
+        <w:t>display average time and polygon that mapped route.</w:t>
+      </w:r>
+    </w:p>
+    <w:p>
+      <w:pPr>
+        <w:ind w:left="360"/>
+        <w:jc w:val="both"/>
+      </w:pPr>
+      <w:r>
+        <w:t xml:space="preserve">NN v3 (v1+v2) </w:t>
+      </w:r>
+      <w:r>
+        <w:t>. -  display average time and polygon that mapped route.</w:t>
+      </w:r>
+    </w:p>
+    <w:p>
+      <w:pPr>
+        <w:ind w:left="360"/>
+        <w:jc w:val="both"/>
+      </w:pPr>
+    </w:p>
+    <w:p>
+      <w:pPr>
+        <w:ind w:left="360"/>
+        <w:jc w:val="both"/>
+      </w:pPr>
+      <w:r>
+        <w:t>Good/bad about improvements.  Why?</w:t>
+      </w:r>
+    </w:p>
+    <w:p>
+      <w:pPr>
+        <w:ind w:left="360"/>
+        <w:jc w:val="both"/>
+      </w:pPr>
+    </w:p>
+    <w:p>
+      <w:pPr>
+        <w:ind w:left="360"/>
+        <w:jc w:val="both"/>
+        <w:rPr>
+          <w:u w:val="single"/>
+        </w:rPr>
+      </w:pPr>
+      <w:r>
+        <w:rPr>
+          <w:u w:val="single"/>
+        </w:rPr>
+        <w:t>Conclusion – I hate reports</w:t>
+      </w:r>
+      <w:bookmarkStart w:id="0" w:name="_GoBack"/>
+      <w:bookmarkEnd w:id="0"/>
+    </w:p>
+    <w:p>
+      <w:pPr>
+        <w:ind w:left="360"/>
+        <w:jc w:val="both"/>
+      </w:pPr>
+    </w:p>
+    <w:p>
+      <w:pPr>
+        <w:ind w:left="360"/>
         <w:jc w:val="both"/>
       </w:pPr>
     </w:p>
@@ -321,7 +566,7 @@
 </file>
 
 <file path=word/numbering.xml><?xml version="1.0" encoding="utf-8"?>
-<w:numbering xmlns:wpc="http://schemas.microsoft.com/office/word/2010/wordprocessingCanvas" xmlns:mc="http://schemas.openxmlformats.org/markup-compatibility/2006" xmlns:o="urn:schemas-microsoft-com:office:office" xmlns:r="http://schemas.openxmlformats.org/officeDocument/2006/relationships" xmlns:m="http://schemas.openxmlformats.org/officeDocument/2006/math" xmlns:v="urn:schemas-microsoft-com:vml" xmlns:wp14="http://schemas.microsoft.com/office/word/2010/wordprocessingDrawing" xmlns:wp="http://schemas.openxmlformats.org/drawingml/2006/wordprocessingDrawing" xmlns:w10="urn:schemas-microsoft-com:office:word" xmlns:w="http://schemas.openxmlformats.org/wordprocessingml/2006/main" xmlns:w14="http://schemas.microsoft.com/office/word/2010/wordml" xmlns:w15="http://schemas.microsoft.com/office/word/2012/wordml" xmlns:wpg="http://schemas.microsoft.com/office/word/2010/wordprocessingGroup" xmlns:wpi="http://schemas.microsoft.com/office/word/2010/wordprocessingInk" xmlns:wne="http://schemas.microsoft.com/office/word/2006/wordml" xmlns:wps="http://schemas.microsoft.com/office/word/2010/wordprocessingShape" mc:Ignorable="w14 w15 wp14">
+<w:numbering xmlns:wpc="http://schemas.microsoft.com/office/word/2010/wordprocessingCanvas" xmlns:cx="http://schemas.microsoft.com/office/drawing/2014/chartex" xmlns:mc="http://schemas.openxmlformats.org/markup-compatibility/2006" xmlns:o="urn:schemas-microsoft-com:office:office" xmlns:r="http://schemas.openxmlformats.org/officeDocument/2006/relationships" xmlns:m="http://schemas.openxmlformats.org/officeDocument/2006/math" xmlns:v="urn:schemas-microsoft-com:vml" xmlns:wp14="http://schemas.microsoft.com/office/word/2010/wordprocessingDrawing" xmlns:wp="http://schemas.openxmlformats.org/drawingml/2006/wordprocessingDrawing" xmlns:w10="urn:schemas-microsoft-com:office:word" xmlns:w="http://schemas.openxmlformats.org/wordprocessingml/2006/main" xmlns:w14="http://schemas.microsoft.com/office/word/2010/wordml" xmlns:w15="http://schemas.microsoft.com/office/word/2012/wordml" xmlns:w16se="http://schemas.microsoft.com/office/word/2015/wordml/symex" xmlns:wpg="http://schemas.microsoft.com/office/word/2010/wordprocessingGroup" xmlns:wpi="http://schemas.microsoft.com/office/word/2010/wordprocessingInk" xmlns:wne="http://schemas.microsoft.com/office/word/2006/wordml" xmlns:wps="http://schemas.microsoft.com/office/word/2010/wordprocessingShape" mc:Ignorable="w14 w15 w16se wp14">
   <w:abstractNum w:abstractNumId="0" w15:restartNumberingAfterBreak="0">
     <w:nsid w:val="27EE053B"/>
     <w:multiLevelType w:val="hybridMultilevel"/>
@@ -741,6 +986,118 @@
       <w:lvlJc w:val="left"/>
       <w:pPr>
         <w:ind w:left="6888" w:hanging="360"/>
+      </w:pPr>
+      <w:rPr>
+        <w:rFonts w:ascii="Wingdings" w:hAnsi="Wingdings" w:hint="default"/>
+      </w:rPr>
+    </w:lvl>
+  </w:abstractNum>
+  <w:abstractNum w:abstractNumId="4" w15:restartNumberingAfterBreak="0">
+    <w:nsid w:val="57BB6579"/>
+    <w:multiLevelType w:val="hybridMultilevel"/>
+    <w:tmpl w:val="744ADF4A"/>
+    <w:lvl w:ilvl="0" w:tplc="01486484">
+      <w:numFmt w:val="bullet"/>
+      <w:lvlText w:val="-"/>
+      <w:lvlJc w:val="left"/>
+      <w:pPr>
+        <w:ind w:left="720" w:hanging="360"/>
+      </w:pPr>
+      <w:rPr>
+        <w:rFonts w:ascii="Calibri" w:eastAsiaTheme="minorHAnsi" w:hAnsi="Calibri" w:cstheme="minorBidi" w:hint="default"/>
+      </w:rPr>
+    </w:lvl>
+    <w:lvl w:ilvl="1" w:tplc="08090003" w:tentative="1">
+      <w:start w:val="1"/>
+      <w:numFmt w:val="bullet"/>
+      <w:lvlText w:val="o"/>
+      <w:lvlJc w:val="left"/>
+      <w:pPr>
+        <w:ind w:left="1440" w:hanging="360"/>
+      </w:pPr>
+      <w:rPr>
+        <w:rFonts w:ascii="Courier New" w:hAnsi="Courier New" w:cs="Courier New" w:hint="default"/>
+      </w:rPr>
+    </w:lvl>
+    <w:lvl w:ilvl="2" w:tplc="08090005" w:tentative="1">
+      <w:start w:val="1"/>
+      <w:numFmt w:val="bullet"/>
+      <w:lvlText w:val=""/>
+      <w:lvlJc w:val="left"/>
+      <w:pPr>
+        <w:ind w:left="2160" w:hanging="360"/>
+      </w:pPr>
+      <w:rPr>
+        <w:rFonts w:ascii="Wingdings" w:hAnsi="Wingdings" w:hint="default"/>
+      </w:rPr>
+    </w:lvl>
+    <w:lvl w:ilvl="3" w:tplc="08090001" w:tentative="1">
+      <w:start w:val="1"/>
+      <w:numFmt w:val="bullet"/>
+      <w:lvlText w:val=""/>
+      <w:lvlJc w:val="left"/>
+      <w:pPr>
+        <w:ind w:left="2880" w:hanging="360"/>
+      </w:pPr>
+      <w:rPr>
+        <w:rFonts w:ascii="Symbol" w:hAnsi="Symbol" w:hint="default"/>
+      </w:rPr>
+    </w:lvl>
+    <w:lvl w:ilvl="4" w:tplc="08090003" w:tentative="1">
+      <w:start w:val="1"/>
+      <w:numFmt w:val="bullet"/>
+      <w:lvlText w:val="o"/>
+      <w:lvlJc w:val="left"/>
+      <w:pPr>
+        <w:ind w:left="3600" w:hanging="360"/>
+      </w:pPr>
+      <w:rPr>
+        <w:rFonts w:ascii="Courier New" w:hAnsi="Courier New" w:cs="Courier New" w:hint="default"/>
+      </w:rPr>
+    </w:lvl>
+    <w:lvl w:ilvl="5" w:tplc="08090005" w:tentative="1">
+      <w:start w:val="1"/>
+      <w:numFmt w:val="bullet"/>
+      <w:lvlText w:val=""/>
+      <w:lvlJc w:val="left"/>
+      <w:pPr>
+        <w:ind w:left="4320" w:hanging="360"/>
+      </w:pPr>
+      <w:rPr>
+        <w:rFonts w:ascii="Wingdings" w:hAnsi="Wingdings" w:hint="default"/>
+      </w:rPr>
+    </w:lvl>
+    <w:lvl w:ilvl="6" w:tplc="08090001" w:tentative="1">
+      <w:start w:val="1"/>
+      <w:numFmt w:val="bullet"/>
+      <w:lvlText w:val=""/>
+      <w:lvlJc w:val="left"/>
+      <w:pPr>
+        <w:ind w:left="5040" w:hanging="360"/>
+      </w:pPr>
+      <w:rPr>
+        <w:rFonts w:ascii="Symbol" w:hAnsi="Symbol" w:hint="default"/>
+      </w:rPr>
+    </w:lvl>
+    <w:lvl w:ilvl="7" w:tplc="08090003" w:tentative="1">
+      <w:start w:val="1"/>
+      <w:numFmt w:val="bullet"/>
+      <w:lvlText w:val="o"/>
+      <w:lvlJc w:val="left"/>
+      <w:pPr>
+        <w:ind w:left="5760" w:hanging="360"/>
+      </w:pPr>
+      <w:rPr>
+        <w:rFonts w:ascii="Courier New" w:hAnsi="Courier New" w:cs="Courier New" w:hint="default"/>
+      </w:rPr>
+    </w:lvl>
+    <w:lvl w:ilvl="8" w:tplc="08090005" w:tentative="1">
+      <w:start w:val="1"/>
+      <w:numFmt w:val="bullet"/>
+      <w:lvlText w:val=""/>
+      <w:lvlJc w:val="left"/>
+      <w:pPr>
+        <w:ind w:left="6480" w:hanging="360"/>
       </w:pPr>
       <w:rPr>
         <w:rFonts w:ascii="Wingdings" w:hAnsi="Wingdings" w:hint="default"/>
@@ -759,11 +1116,14 @@
   <w:num w:numId="4">
     <w:abstractNumId w:val="0"/>
   </w:num>
+  <w:num w:numId="5">
+    <w:abstractNumId w:val="4"/>
+  </w:num>
 </w:numbering>
 </file>
 
 <file path=word/styles.xml><?xml version="1.0" encoding="utf-8"?>
-<w:styles xmlns:mc="http://schemas.openxmlformats.org/markup-compatibility/2006" xmlns:r="http://schemas.openxmlformats.org/officeDocument/2006/relationships" xmlns:w="http://schemas.openxmlformats.org/wordprocessingml/2006/main" xmlns:w14="http://schemas.microsoft.com/office/word/2010/wordml" xmlns:w15="http://schemas.microsoft.com/office/word/2012/wordml" mc:Ignorable="w14 w15">
+<w:styles xmlns:mc="http://schemas.openxmlformats.org/markup-compatibility/2006" xmlns:r="http://schemas.openxmlformats.org/officeDocument/2006/relationships" xmlns:w="http://schemas.openxmlformats.org/wordprocessingml/2006/main" xmlns:w14="http://schemas.microsoft.com/office/word/2010/wordml" xmlns:w15="http://schemas.microsoft.com/office/word/2012/wordml" xmlns:w16se="http://schemas.microsoft.com/office/word/2015/wordml/symex" mc:Ignorable="w14 w15 w16se">
   <w:docDefaults>
     <w:rPrDefault>
       <w:rPr>

</xml_diff>